<commit_message>
czcionka i opisy w instrukcji
</commit_message>
<xml_diff>
--- a/manual.docx
+++ b/manual.docx
@@ -3,9 +3,848 @@
 <w:document xmlns:wpc="http://schemas.microsoft.com/office/word/2010/wordprocessingCanvas" xmlns:cx="http://schemas.microsoft.com/office/drawing/2014/chartex" xmlns:cx1="http://schemas.microsoft.com/office/drawing/2015/9/8/chartex" xmlns:cx2="http://schemas.microsoft.com/office/drawing/2015/10/21/chartex" xmlns:cx3="http://schemas.microsoft.com/office/drawing/2016/5/9/chartex" xmlns:cx4="http://schemas.microsoft.com/office/drawing/2016/5/10/chartex" xmlns:cx5="http://schemas.microsoft.com/office/drawing/2016/5/11/chartex" xmlns:cx6="http://schemas.microsoft.com/office/drawing/2016/5/12/chartex" xmlns:cx7="http://schemas.microsoft.com/office/drawing/2016/5/13/chartex" xmlns:cx8="http://schemas.microsoft.com/office/drawing/2016/5/14/chartex" xmlns:mc="http://schemas.openxmlformats.org/markup-compatibility/2006" xmlns:aink="http://schemas.microsoft.com/office/drawing/2016/ink" xmlns:am3d="http://schemas.microsoft.com/office/drawing/2017/model3d" xmlns:o="urn:schemas-microsoft-com:office:office" xmlns:oel="http://schemas.microsoft.com/office/2019/extlst" xmlns:r="http://schemas.openxmlformats.org/officeDocument/2006/relationships" xmlns:m="http://schemas.openxmlformats.org/officeDocument/2006/math" xmlns:v="urn:schemas-microsoft-com:vml" xmlns:wp14="http://schemas.microsoft.com/office/word/2010/wordprocessingDrawing" xmlns:wp="http://schemas.openxmlformats.org/drawingml/2006/wordprocessingDrawing" xmlns:w10="urn:schemas-microsoft-com:office:word" xmlns:w="http://schemas.openxmlformats.org/wordprocessingml/2006/main" xmlns:w14="http://schemas.microsoft.com/office/word/2010/wordml" xmlns:w15="http://schemas.microsoft.com/office/word/2012/wordml" xmlns:w16cex="http://schemas.microsoft.com/office/word/2018/wordml/cex" xmlns:w16cid="http://schemas.microsoft.com/office/word/2016/wordml/cid" xmlns:w16="http://schemas.microsoft.com/office/word/2018/wordml" xmlns:w16du="http://schemas.microsoft.com/office/word/2023/wordml/word16du" xmlns:w16sdtdh="http://schemas.microsoft.com/office/word/2020/wordml/sdtdatahash" xmlns:w16sdtfl="http://schemas.microsoft.com/office/word/2024/wordml/sdtformatlock" xmlns:w16se="http://schemas.microsoft.com/office/word/2015/wordml/symex" xmlns:wpg="http://schemas.microsoft.com/office/word/2010/wordprocessingGroup" xmlns:wpi="http://schemas.microsoft.com/office/word/2010/wordprocessingInk" xmlns:wne="http://schemas.microsoft.com/office/word/2006/wordml" xmlns:wps="http://schemas.microsoft.com/office/word/2010/wordprocessingShape" mc:Ignorable="w14 w15 w16se w16cid w16 w16cex w16sdtdh w16sdtfl w16du wp14">
   <w:body>
     <w:p>
-      <w:r>
-        <w:t>Tu będzie instrukcja, please wait…</w:t>
-      </w:r>
+      <w:pPr>
+        <w:rPr>
+          <w:rFonts w:ascii="Special Elite" w:hAnsi="Special Elite"/>
+        </w:rPr>
+      </w:pPr>
+      <w:r>
+        <w:rPr>
+          <w:rFonts w:ascii="Special Elite" w:hAnsi="Special Elite"/>
+        </w:rPr>
+        <w:t>Czy potrafisz rozbroić bombę, zanim wybuchnie? </w:t>
+      </w:r>
+    </w:p>
+    <w:p>
+      <w:pPr>
+        <w:rPr>
+          <w:rFonts w:ascii="Special Elite" w:hAnsi="Special Elite"/>
+        </w:rPr>
+      </w:pPr>
+      <w:r>
+        <w:rPr>
+          <w:rFonts w:ascii="Special Elite" w:hAnsi="Special Elite"/>
+        </w:rPr>
+        <w:t> </w:t>
+      </w:r>
+    </w:p>
+    <w:p>
+      <w:pPr>
+        <w:rPr>
+          <w:rFonts w:ascii="Special Elite" w:hAnsi="Special Elite"/>
+        </w:rPr>
+      </w:pPr>
+      <w:r>
+        <w:rPr>
+          <w:rFonts w:ascii="Special Elite" w:hAnsi="Special Elite"/>
+        </w:rPr>
+        <w:t> </w:t>
+      </w:r>
+    </w:p>
+    <w:p>
+      <w:pPr>
+        <w:rPr>
+          <w:rFonts w:ascii="Special Elite" w:hAnsi="Special Elite"/>
+        </w:rPr>
+      </w:pPr>
+      <w:r>
+        <w:rPr>
+          <w:rFonts w:ascii="Special Elite" w:hAnsi="Special Elite"/>
+        </w:rPr>
+        <w:t> </w:t>
+      </w:r>
+    </w:p>
+    <w:p>
+      <w:pPr>
+        <w:rPr>
+          <w:rFonts w:ascii="Special Elite" w:hAnsi="Special Elite"/>
+        </w:rPr>
+      </w:pPr>
+      <w:r>
+        <w:rPr>
+          <w:rFonts w:ascii="Special Elite" w:hAnsi="Special Elite"/>
+        </w:rPr>
+        <w:t>Witaj w świecie pełnym niebezpieczeństw i wyzwań, gdzie każdy ruch ma znaczenie — w świecie rozbrajania bomb. </w:t>
+      </w:r>
+      <w:r>
+        <w:rPr>
+          <w:rFonts w:ascii="Special Elite" w:hAnsi="Special Elite"/>
+        </w:rPr>
+        <w:br/>
+        <w:t>Przed Tobą podręcznik, który stanie się Twoim najważniejszym sprzymierzeńcem. Przestudiuj go uważnie, bowiem to Ty jesteś ostatnią linią obrony. </w:t>
+      </w:r>
+      <w:r>
+        <w:rPr>
+          <w:rFonts w:ascii="Special Elite" w:hAnsi="Special Elite"/>
+        </w:rPr>
+        <w:br/>
+        <w:t>Na tych stronach znajdziesz wszelką wiedzę potrzebną, by unieszkodliwić nawet najbardziej przebiegłe i zdradliwe ładunki wybuchowe. </w:t>
+      </w:r>
+      <w:r>
+        <w:rPr>
+          <w:rFonts w:ascii="Special Elite" w:hAnsi="Special Elite"/>
+        </w:rPr>
+        <w:br/>
+        <w:t>Pamiętaj — wystarczy jedno niedopatrzenie, jeden nieostrożny gest... i wszystko może runąć w jednej chwili. </w:t>
+      </w:r>
+    </w:p>
+    <w:p>
+      <w:pPr>
+        <w:rPr>
+          <w:rFonts w:ascii="Special Elite" w:hAnsi="Special Elite"/>
+        </w:rPr>
+      </w:pPr>
+      <w:r>
+        <w:rPr>
+          <w:rFonts w:ascii="Special Elite" w:hAnsi="Special Elite"/>
+        </w:rPr>
+        <w:t> </w:t>
+      </w:r>
+    </w:p>
+    <w:p>
+      <w:pPr>
+        <w:rPr>
+          <w:rFonts w:ascii="Special Elite" w:hAnsi="Special Elite"/>
+        </w:rPr>
+      </w:pPr>
+      <w:r>
+        <w:rPr>
+          <w:rFonts w:ascii="Special Elite" w:hAnsi="Special Elite"/>
+        </w:rPr>
+        <w:t> </w:t>
+      </w:r>
+    </w:p>
+    <w:p>
+      <w:pPr>
+        <w:rPr>
+          <w:rFonts w:ascii="Special Elite" w:hAnsi="Special Elite"/>
+        </w:rPr>
+      </w:pPr>
+      <w:r>
+        <w:rPr>
+          <w:rFonts w:ascii="Special Elite" w:hAnsi="Special Elite"/>
+        </w:rPr>
+        <w:t>Witaj na krawędzi – w świecie, gdzie każdy dźwięk może być ostatnim, a każda decyzja waży więcej niż złoto. Witaj w świecie rozbrajania bomb. </w:t>
+      </w:r>
+      <w:r>
+        <w:rPr>
+          <w:rFonts w:ascii="Special Elite" w:hAnsi="Special Elite"/>
+        </w:rPr>
+        <w:br/>
+        <w:t>To nie jest gra. Tu nie ma miejsca na błędy. Każdy przewód, każdy symbol, każda sekunda może oznaczać życie... lub śmierć. </w:t>
+      </w:r>
+      <w:r>
+        <w:rPr>
+          <w:rFonts w:ascii="Special Elite" w:hAnsi="Special Elite"/>
+        </w:rPr>
+        <w:br/>
+        <w:t>Trzymasz w rękach podręcznik, który może ocalić świat — jeśli tylko potrafisz go odczytać właściwie. To Twoja broń, Twoja tarcza i Twoje ostatnie ostrzeżenie. </w:t>
+      </w:r>
+      <w:r>
+        <w:rPr>
+          <w:rFonts w:ascii="Special Elite" w:hAnsi="Special Elite"/>
+        </w:rPr>
+        <w:br/>
+        <w:t>Przestudiuj go jak święty tekst, bo to Ty jesteś ekspertem. Ty decydujesz, czy zegar się zatrzyma... czy czas dobiegnie końca. </w:t>
+      </w:r>
+      <w:r>
+        <w:rPr>
+          <w:rFonts w:ascii="Special Elite" w:hAnsi="Special Elite"/>
+        </w:rPr>
+        <w:br/>
+        <w:t>Zapamiętaj jedno: jeden fałszywy ruch, jeden cień zwątpienia — i wszystko obraca się w pył. </w:t>
+      </w:r>
+    </w:p>
+    <w:p>
+      <w:pPr>
+        <w:rPr>
+          <w:rFonts w:ascii="Special Elite" w:hAnsi="Special Elite"/>
+        </w:rPr>
+      </w:pPr>
+      <w:r>
+        <w:rPr>
+          <w:rFonts w:ascii="Special Elite" w:hAnsi="Special Elite"/>
+        </w:rPr>
+        <w:t> </w:t>
+      </w:r>
+    </w:p>
+    <w:p>
+      <w:pPr>
+        <w:rPr>
+          <w:rFonts w:ascii="Special Elite" w:hAnsi="Special Elite"/>
+        </w:rPr>
+      </w:pPr>
+      <w:r>
+        <w:rPr>
+          <w:rFonts w:ascii="Special Elite" w:hAnsi="Special Elite"/>
+        </w:rPr>
+        <w:t>Żołnierzu, </w:t>
+      </w:r>
+      <w:r>
+        <w:rPr>
+          <w:rFonts w:ascii="Special Elite" w:hAnsi="Special Elite"/>
+        </w:rPr>
+        <w:br/>
+        <w:t>wchodzisz na teren najwyższego ryzyka. Tu nie ma miejsca na przypadek ani zawahanie. Rozbrajanie bomb to nie zadanie — to misja. </w:t>
+      </w:r>
+      <w:r>
+        <w:rPr>
+          <w:rFonts w:ascii="Special Elite" w:hAnsi="Special Elite"/>
+        </w:rPr>
+        <w:br/>
+        <w:t>Ten podręcznik to Twoje podstawowe wyposażenie. Studiuj go z uwagą, jakby od niego zależało Twoje życie — bo właśnie tak jest. </w:t>
+      </w:r>
+      <w:r>
+        <w:rPr>
+          <w:rFonts w:ascii="Special Elite" w:hAnsi="Special Elite"/>
+        </w:rPr>
+        <w:br/>
+        <w:t>Zawarte tu procedury, protokoły i wskazówki pomogą Ci zneutralizować nawet najbardziej skomplikowane i podstępne ładunki wybuchowe. </w:t>
+      </w:r>
+      <w:r>
+        <w:rPr>
+          <w:rFonts w:ascii="Special Elite" w:hAnsi="Special Elite"/>
+        </w:rPr>
+        <w:br/>
+        <w:t>Pamiętaj: jesteś ostatnią linią obrony. Ludzie liczą na Twoją precyzję, chłodną głowę i absolutną koncentrację. </w:t>
+      </w:r>
+      <w:r>
+        <w:rPr>
+          <w:rFonts w:ascii="Special Elite" w:hAnsi="Special Elite"/>
+        </w:rPr>
+        <w:br/>
+        <w:t>Jeden błąd. Jedno zawahanie. Jeden źle przecięty przewód — i po wszystkim. </w:t>
+      </w:r>
+    </w:p>
+    <w:p>
+      <w:pPr>
+        <w:rPr>
+          <w:rFonts w:ascii="Special Elite" w:hAnsi="Special Elite"/>
+        </w:rPr>
+      </w:pPr>
+      <w:r>
+        <w:rPr>
+          <w:rFonts w:ascii="Special Elite" w:hAnsi="Special Elite"/>
+        </w:rPr>
+        <w:t>Masz jedno zadanie: przetrwać. I sprawić, by przetrwali inni. </w:t>
+      </w:r>
+    </w:p>
+    <w:p>
+      <w:pPr>
+        <w:rPr>
+          <w:rFonts w:ascii="Special Elite" w:hAnsi="Special Elite"/>
+        </w:rPr>
+      </w:pPr>
+      <w:r>
+        <w:rPr>
+          <w:rFonts w:ascii="Special Elite" w:hAnsi="Special Elite"/>
+        </w:rPr>
+        <w:t> </w:t>
+      </w:r>
+    </w:p>
+    <w:p>
+      <w:pPr>
+        <w:rPr>
+          <w:rFonts w:ascii="Special Elite" w:hAnsi="Special Elite"/>
+        </w:rPr>
+      </w:pPr>
+    </w:p>
+    <w:p>
+      <w:pPr>
+        <w:rPr>
+          <w:rFonts w:ascii="Special Elite" w:hAnsi="Special Elite"/>
+        </w:rPr>
+      </w:pPr>
+    </w:p>
+    <w:p>
+      <w:pPr>
+        <w:rPr>
+          <w:rFonts w:ascii="Special Elite" w:hAnsi="Special Elite"/>
+        </w:rPr>
+      </w:pPr>
+    </w:p>
+    <w:p>
+      <w:pPr>
+        <w:rPr>
+          <w:rFonts w:ascii="Special Elite" w:hAnsi="Special Elite"/>
+        </w:rPr>
+      </w:pPr>
+    </w:p>
+    <w:p>
+      <w:pPr>
+        <w:rPr>
+          <w:rFonts w:ascii="Special Elite" w:hAnsi="Special Elite"/>
+        </w:rPr>
+      </w:pPr>
+    </w:p>
+    <w:p>
+      <w:pPr>
+        <w:rPr>
+          <w:rFonts w:ascii="Special Elite" w:hAnsi="Special Elite"/>
+        </w:rPr>
+      </w:pPr>
+    </w:p>
+    <w:p>
+      <w:pPr>
+        <w:rPr>
+          <w:rFonts w:ascii="Special Elite" w:hAnsi="Special Elite"/>
+        </w:rPr>
+      </w:pPr>
+    </w:p>
+    <w:p>
+      <w:pPr>
+        <w:rPr>
+          <w:rFonts w:ascii="Special Elite" w:hAnsi="Special Elite"/>
+        </w:rPr>
+      </w:pPr>
+      <w:r>
+        <w:rPr>
+          <w:rFonts w:ascii="Special Elite" w:hAnsi="Special Elite"/>
+        </w:rPr>
+        <w:lastRenderedPageBreak/>
+        <w:t>Spis treści </w:t>
+      </w:r>
+    </w:p>
+    <w:p>
+      <w:pPr>
+        <w:rPr>
+          <w:rFonts w:ascii="Special Elite" w:hAnsi="Special Elite"/>
+        </w:rPr>
+      </w:pPr>
+    </w:p>
+    <w:p>
+      <w:pPr>
+        <w:rPr>
+          <w:rFonts w:ascii="Special Elite" w:hAnsi="Special Elite"/>
+        </w:rPr>
+      </w:pPr>
+    </w:p>
+    <w:p>
+      <w:pPr>
+        <w:rPr>
+          <w:rFonts w:ascii="Special Elite" w:hAnsi="Special Elite"/>
+        </w:rPr>
+      </w:pPr>
+      <w:r>
+        <w:rPr>
+          <w:rFonts w:ascii="Special Elite" w:hAnsi="Special Elite"/>
+        </w:rPr>
+        <w:t> </w:t>
+      </w:r>
+    </w:p>
+    <w:p>
+      <w:pPr>
+        <w:rPr>
+          <w:rFonts w:ascii="Special Elite" w:hAnsi="Special Elite"/>
+        </w:rPr>
+      </w:pPr>
+      <w:r>
+        <w:rPr>
+          <w:rFonts w:ascii="Special Elite" w:hAnsi="Special Elite"/>
+        </w:rPr>
+        <w:t> </w:t>
+      </w:r>
+    </w:p>
+    <w:p>
+      <w:pPr>
+        <w:rPr>
+          <w:rFonts w:ascii="Special Elite" w:hAnsi="Special Elite"/>
+        </w:rPr>
+      </w:pPr>
+      <w:r>
+        <w:rPr>
+          <w:rFonts w:ascii="Special Elite" w:hAnsi="Special Elite"/>
+        </w:rPr>
+        <w:t> </w:t>
+      </w:r>
+    </w:p>
+    <w:p>
+      <w:pPr>
+        <w:rPr>
+          <w:rFonts w:ascii="Special Elite" w:hAnsi="Special Elite"/>
+        </w:rPr>
+      </w:pPr>
+      <w:r>
+        <w:rPr>
+          <w:rFonts w:ascii="Special Elite" w:hAnsi="Special Elite"/>
+        </w:rPr>
+        <w:t> </w:t>
+      </w:r>
+    </w:p>
+    <w:p>
+      <w:pPr>
+        <w:rPr>
+          <w:rFonts w:ascii="Special Elite" w:hAnsi="Special Elite"/>
+        </w:rPr>
+      </w:pPr>
+      <w:r>
+        <w:rPr>
+          <w:rFonts w:ascii="Special Elite" w:hAnsi="Special Elite"/>
+        </w:rPr>
+        <w:t>Odpinanie kabli </w:t>
+      </w:r>
+    </w:p>
+    <w:p>
+      <w:pPr>
+        <w:rPr>
+          <w:rFonts w:ascii="Special Elite" w:hAnsi="Special Elite"/>
+        </w:rPr>
+      </w:pPr>
+      <w:r>
+        <w:rPr>
+          <w:rFonts w:ascii="Special Elite" w:hAnsi="Special Elite"/>
+        </w:rPr>
+        <w:t>// numery kabli należy liczyć od góry w dół: </w:t>
+      </w:r>
+    </w:p>
+    <w:p>
+      <w:pPr>
+        <w:rPr>
+          <w:rFonts w:ascii="Special Elite" w:hAnsi="Special Elite"/>
+        </w:rPr>
+      </w:pPr>
+      <w:r>
+        <w:rPr>
+          <w:rFonts w:ascii="Special Elite" w:hAnsi="Special Elite"/>
+        </w:rPr>
+        <w:t>        // jeżeli dwa ostatnie znaki w ID są obie cyframi lub obie literami, POD ŻADNYM POZOREM nie przecinaj ostatniego kabla </w:t>
+      </w:r>
+    </w:p>
+    <w:p>
+      <w:pPr>
+        <w:rPr>
+          <w:rFonts w:ascii="Special Elite" w:hAnsi="Special Elite"/>
+        </w:rPr>
+      </w:pPr>
+      <w:r>
+        <w:rPr>
+          <w:rFonts w:ascii="Special Elite" w:hAnsi="Special Elite"/>
+        </w:rPr>
+        <w:t>        // jeżeli w ID jest przynajmniej jedna samogłoska, przetnij ostatni kabel </w:t>
+      </w:r>
+    </w:p>
+    <w:p>
+      <w:pPr>
+        <w:rPr>
+          <w:rFonts w:ascii="Special Elite" w:hAnsi="Special Elite"/>
+        </w:rPr>
+      </w:pPr>
+      <w:r>
+        <w:rPr>
+          <w:rFonts w:ascii="Special Elite" w:hAnsi="Special Elite"/>
+        </w:rPr>
+        <w:t>        // jeżeli cyfry w ID dodają się do liczby większej lub równej 15, przetnij drugi kabel </w:t>
+      </w:r>
+    </w:p>
+    <w:p>
+      <w:pPr>
+        <w:rPr>
+          <w:rFonts w:ascii="Special Elite" w:hAnsi="Special Elite"/>
+        </w:rPr>
+      </w:pPr>
+      <w:r>
+        <w:rPr>
+          <w:rFonts w:ascii="Special Elite" w:hAnsi="Special Elite"/>
+        </w:rPr>
+        <w:t>        // jeżeli są same cyfry parzyste (zero też się liczy), przetnij kable o nieparzystych numerach </w:t>
+      </w:r>
+    </w:p>
+    <w:p>
+      <w:pPr>
+        <w:rPr>
+          <w:rFonts w:ascii="Special Elite" w:hAnsi="Special Elite"/>
+        </w:rPr>
+      </w:pPr>
+      <w:r>
+        <w:rPr>
+          <w:rFonts w:ascii="Special Elite" w:hAnsi="Special Elite"/>
+        </w:rPr>
+        <w:t>        // jeżeli w ID występuje przynajmniej jedna para liter, które są obok siebie w alfabecie, przetnij czwarty kabel </w:t>
+      </w:r>
+    </w:p>
+    <w:p>
+      <w:pPr>
+        <w:rPr>
+          <w:rFonts w:ascii="Special Elite" w:hAnsi="Special Elite"/>
+        </w:rPr>
+      </w:pPr>
+      <w:r>
+        <w:rPr>
+          <w:rFonts w:ascii="Special Elite" w:hAnsi="Special Elite"/>
+        </w:rPr>
+        <w:t>        // jeżeli do tej pory nie przetnąłeś żadnego kabla, przetnij wszystkie kable oprócz trzeciego </w:t>
+      </w:r>
+    </w:p>
+    <w:p>
+      <w:pPr>
+        <w:rPr>
+          <w:rFonts w:ascii="Special Elite" w:hAnsi="Special Elite"/>
+        </w:rPr>
+      </w:pPr>
+      <w:r>
+        <w:rPr>
+          <w:rFonts w:ascii="Special Elite" w:hAnsi="Special Elite"/>
+        </w:rPr>
+        <w:t> </w:t>
+      </w:r>
+    </w:p>
+    <w:p>
+      <w:pPr>
+        <w:rPr>
+          <w:rFonts w:ascii="Special Elite" w:hAnsi="Special Elite"/>
+        </w:rPr>
+      </w:pPr>
+      <w:r>
+        <w:rPr>
+          <w:rFonts w:ascii="Special Elite" w:hAnsi="Special Elite"/>
+        </w:rPr>
+        <w:t> </w:t>
+      </w:r>
+    </w:p>
+    <w:p>
+      <w:pPr>
+        <w:rPr>
+          <w:rFonts w:ascii="Special Elite" w:hAnsi="Special Elite"/>
+        </w:rPr>
+      </w:pPr>
+      <w:r>
+        <w:rPr>
+          <w:rFonts w:ascii="Special Elite" w:hAnsi="Special Elite"/>
+        </w:rPr>
+        <w:t>Podstępny guzik </w:t>
+      </w:r>
+    </w:p>
+    <w:p>
+      <w:pPr>
+        <w:rPr>
+          <w:rFonts w:ascii="Special Elite" w:hAnsi="Special Elite"/>
+        </w:rPr>
+      </w:pPr>
+      <w:r>
+        <w:rPr>
+          <w:rFonts w:ascii="Special Elite" w:hAnsi="Special Elite"/>
+        </w:rPr>
+        <w:t>Kto nie kocha wciskać przycisków</w:t>
+      </w:r>
+      <w:r>
+        <w:rPr>
+          <w:rFonts w:ascii="Special Elite" w:hAnsi="Special Elite"/>
+        </w:rPr>
+        <w:t>, zwłaszcza, gdy nie wie do czego służą</w:t>
+      </w:r>
+      <w:r>
+        <w:rPr>
+          <w:rFonts w:ascii="Special Elite" w:hAnsi="Special Elite"/>
+        </w:rPr>
+        <w:t xml:space="preserve">? Teraz masz do tego idealną okazję. Zwracaj uwagę na </w:t>
+      </w:r>
+      <w:r>
+        <w:rPr>
+          <w:rFonts w:ascii="Special Elite" w:hAnsi="Special Elite"/>
+        </w:rPr>
+        <w:t>żółtą</w:t>
+      </w:r>
+      <w:r>
+        <w:rPr>
+          <w:rFonts w:ascii="Special Elite" w:hAnsi="Special Elite"/>
+        </w:rPr>
+        <w:t xml:space="preserve"> diodę,</w:t>
+      </w:r>
+      <w:r>
+        <w:rPr>
+          <w:rFonts w:ascii="Special Elite" w:hAnsi="Special Elite"/>
+        </w:rPr>
+        <w:t>która uruchomi się po wykonaniu pierwszego zadania.</w:t>
+      </w:r>
+      <w:r>
+        <w:rPr>
+          <w:rFonts w:ascii="Special Elite" w:hAnsi="Special Elite"/>
+        </w:rPr>
+        <w:t xml:space="preserve"> </w:t>
+      </w:r>
+      <w:r>
+        <w:rPr>
+          <w:rFonts w:ascii="Special Elite" w:hAnsi="Special Elite"/>
+        </w:rPr>
+        <w:t>K</w:t>
+      </w:r>
+      <w:r>
+        <w:rPr>
+          <w:rFonts w:ascii="Special Elite" w:hAnsi="Special Elite"/>
+        </w:rPr>
+        <w:t>iedy zacznie szybko migać musisz wcisnąć</w:t>
+      </w:r>
+      <w:r>
+        <w:rPr>
+          <w:rFonts w:ascii="Special Elite" w:hAnsi="Special Elite"/>
+        </w:rPr>
+        <w:t>żółty</w:t>
+      </w:r>
+      <w:r>
+        <w:rPr>
+          <w:rFonts w:ascii="Special Elite" w:hAnsi="Special Elite"/>
+        </w:rPr>
+        <w:t xml:space="preserve"> guzik, w przeciwnym razie zegar przyspieszy! </w:t>
+      </w:r>
+    </w:p>
+    <w:p>
+      <w:pPr>
+        <w:rPr>
+          <w:rFonts w:ascii="Special Elite" w:hAnsi="Special Elite"/>
+        </w:rPr>
+      </w:pPr>
+      <w:r>
+        <w:rPr>
+          <w:rFonts w:ascii="Special Elite" w:hAnsi="Special Elite"/>
+        </w:rPr>
+        <w:t> </w:t>
+      </w:r>
+    </w:p>
+    <w:p>
+      <w:pPr>
+        <w:rPr>
+          <w:rFonts w:ascii="Special Elite" w:hAnsi="Special Elite"/>
+        </w:rPr>
+      </w:pPr>
+      <w:r>
+        <w:rPr>
+          <w:rFonts w:ascii="Special Elite" w:hAnsi="Special Elite"/>
+        </w:rPr>
+        <w:t>Zaszyfrowana wiadomość </w:t>
+      </w:r>
+    </w:p>
+    <w:p>
+      <w:pPr>
+        <w:rPr>
+          <w:rFonts w:ascii="Special Elite" w:hAnsi="Special Elite"/>
+        </w:rPr>
+      </w:pPr>
+      <w:r>
+        <w:rPr>
+          <w:rFonts w:ascii="Special Elite" w:hAnsi="Special Elite"/>
+        </w:rPr>
+        <w:t xml:space="preserve">Każdą literę można przedstawić za pomocą kodu Morse’a, poniżej znajduje się tabela z literami alfabetu oraz odpowiadającymi im sekwencjami sygnałów. </w:t>
+      </w:r>
+      <w:r>
+        <w:rPr>
+          <w:rFonts w:ascii="Special Elite" w:hAnsi="Special Elite"/>
+        </w:rPr>
+        <w:t xml:space="preserve">Gdy naciśniesz niebieski guzik, wiadomość zacznie być odtwarzana. </w:t>
+      </w:r>
+      <w:r>
+        <w:rPr>
+          <w:rFonts w:ascii="Special Elite" w:hAnsi="Special Elite"/>
+        </w:rPr>
+        <w:t>Wsłuchaj się w dźwięki wydawane przez buzzer i dopasuj usłyszane sekwencje do liter. Zauważ, że niektóre z dźwięków są krótkie, a inne długie, tak samo przerwy między sygnałami jednej litery są krótsze niż przerwy między literami. </w:t>
+      </w:r>
+    </w:p>
+    <w:p>
+      <w:pPr>
+        <w:rPr>
+          <w:rFonts w:ascii="Special Elite" w:hAnsi="Special Elite"/>
+        </w:rPr>
+      </w:pPr>
+      <w:r>
+        <w:rPr>
+          <w:rFonts w:ascii="Special Elite" w:hAnsi="Special Elite"/>
+        </w:rPr>
+        <w:t> </w:t>
+      </w:r>
+    </w:p>
+    <w:p>
+      <w:pPr>
+        <w:rPr>
+          <w:rFonts w:ascii="Special Elite" w:hAnsi="Special Elite"/>
+        </w:rPr>
+      </w:pPr>
+      <w:r>
+        <w:rPr>
+          <w:rFonts w:ascii="Special Elite" w:hAnsi="Special Elite"/>
+        </w:rPr>
+        <w:t>Zagubiona melodia</w:t>
+      </w:r>
+      <w:r>
+        <w:rPr>
+          <w:rFonts w:ascii="Special Elite" w:hAnsi="Special Elite"/>
+        </w:rPr>
+        <w:tab/>
+        <w:t> </w:t>
+      </w:r>
+    </w:p>
+    <w:p>
+      <w:pPr>
+        <w:rPr>
+          <w:rFonts w:ascii="Special Elite" w:hAnsi="Special Elite"/>
+        </w:rPr>
+      </w:pPr>
+      <w:r>
+        <w:rPr>
+          <w:rFonts w:ascii="Special Elite" w:hAnsi="Special Elite"/>
+        </w:rPr>
+        <w:t xml:space="preserve">Po naciśnięciu </w:t>
+      </w:r>
+      <w:r>
+        <w:rPr>
+          <w:rFonts w:ascii="Special Elite" w:hAnsi="Special Elite"/>
+        </w:rPr>
+        <w:t xml:space="preserve">czerwonego </w:t>
+      </w:r>
+      <w:r>
+        <w:rPr>
+          <w:rFonts w:ascii="Special Elite" w:hAnsi="Special Elite"/>
+        </w:rPr>
+        <w:t xml:space="preserve">przycisku usłyszysz kolejno 3 dźwięki. Twoim zadaniem jest odwzorowanie, w tej samej kolejności, tych dźwięków za pomocą klawiatury. Każdy klawisz </w:t>
+      </w:r>
+      <w:r>
+        <w:rPr>
+          <w:rFonts w:ascii="Special Elite" w:hAnsi="Special Elite"/>
+        </w:rPr>
+        <w:t xml:space="preserve">(0-9) </w:t>
+      </w:r>
+      <w:r>
+        <w:rPr>
+          <w:rFonts w:ascii="Special Elite" w:hAnsi="Special Elite"/>
+        </w:rPr>
+        <w:t>wydaje inny dźwięk, aby to sprawdzić naciskaj klawisze. Znajdź te dźwięki, których potrzebujesz i naciśnij przyciski w odpowiedniej kolejności.  </w:t>
+      </w:r>
+    </w:p>
+    <w:p>
+      <w:pPr>
+        <w:rPr>
+          <w:rFonts w:ascii="Special Elite" w:hAnsi="Special Elite"/>
+        </w:rPr>
+      </w:pPr>
+      <w:r>
+        <w:rPr>
+          <w:rFonts w:ascii="Special Elite" w:hAnsi="Special Elite"/>
+        </w:rPr>
+        <w:lastRenderedPageBreak/>
+        <w:t> </w:t>
+      </w:r>
+    </w:p>
+    <w:p>
+      <w:pPr>
+        <w:rPr>
+          <w:rFonts w:ascii="Special Elite" w:hAnsi="Special Elite"/>
+        </w:rPr>
+      </w:pPr>
+      <w:r>
+        <w:rPr>
+          <w:rFonts w:ascii="Special Elite" w:hAnsi="Special Elite"/>
+        </w:rPr>
+        <w:t>Ślepy labirynt </w:t>
+      </w:r>
+    </w:p>
+    <w:p>
+      <w:pPr>
+        <w:rPr>
+          <w:rFonts w:ascii="Special Elite" w:hAnsi="Special Elite"/>
+        </w:rPr>
+      </w:pPr>
+      <w:r>
+        <w:rPr>
+          <w:rFonts w:ascii="Special Elite" w:hAnsi="Special Elite"/>
+        </w:rPr>
+        <w:t>Na ekranie zobaczysz jedynie kropkę i wyjście, labirynt jest widoczny tylko w instrukcji. Po położeniu kropki startowej oraz pustego kwadracika – wyjścia, rozpoznaj który labirynt masz przejść. Poruszaj kropką tak, aby dojść do wyjścia. Pamiętaj jednak, że każde dotknięcie ściany skutkuje pomyłką i odesłaniem na start!   </w:t>
+      </w:r>
+    </w:p>
+    <w:p>
+      <w:pPr>
+        <w:rPr>
+          <w:rFonts w:ascii="Special Elite" w:hAnsi="Special Elite"/>
+        </w:rPr>
+      </w:pPr>
+      <w:r>
+        <w:rPr>
+          <w:rFonts w:ascii="Special Elite" w:hAnsi="Special Elite"/>
+        </w:rPr>
+        <w:t> </w:t>
+      </w:r>
+    </w:p>
+    <w:p>
+      <w:pPr>
+        <w:rPr>
+          <w:rFonts w:ascii="Special Elite" w:hAnsi="Special Elite"/>
+        </w:rPr>
+      </w:pPr>
+      <w:r>
+        <w:rPr>
+          <w:rFonts w:ascii="Special Elite" w:hAnsi="Special Elite"/>
+        </w:rPr>
+        <w:t>Laserowa precyzja </w:t>
+      </w:r>
+    </w:p>
+    <w:p>
+      <w:pPr>
+        <w:rPr>
+          <w:rFonts w:ascii="Special Elite" w:hAnsi="Special Elite"/>
+        </w:rPr>
+      </w:pPr>
+      <w:r>
+        <w:rPr>
+          <w:rFonts w:ascii="Special Elite" w:hAnsi="Special Elite"/>
+        </w:rPr>
+        <w:t>Za pomocą pokrętła kieruj laserem, tak, by po odbiciu od luster trafił w cel – fotorezystor. Liczy się precyzja, a czas ucieka!  </w:t>
+      </w:r>
+    </w:p>
+    <w:p>
+      <w:pPr>
+        <w:rPr>
+          <w:rFonts w:ascii="Special Elite" w:hAnsi="Special Elite"/>
+        </w:rPr>
+      </w:pPr>
+      <w:r>
+        <w:rPr>
+          <w:rFonts w:ascii="Special Elite" w:hAnsi="Special Elite"/>
+        </w:rPr>
+        <w:t> </w:t>
+      </w:r>
+    </w:p>
+    <w:p>
+      <w:pPr>
+        <w:rPr>
+          <w:rFonts w:ascii="Special Elite" w:hAnsi="Special Elite"/>
+        </w:rPr>
+      </w:pPr>
+      <w:r>
+        <w:rPr>
+          <w:rFonts w:ascii="Special Elite" w:hAnsi="Special Elite"/>
+        </w:rPr>
+        <w:t> </w:t>
+      </w:r>
+    </w:p>
+    <w:p>
+      <w:pPr>
+        <w:rPr>
+          <w:rFonts w:ascii="Special Elite" w:hAnsi="Special Elite"/>
+        </w:rPr>
+      </w:pPr>
+      <w:r>
+        <w:rPr>
+          <w:rFonts w:ascii="Special Elite" w:hAnsi="Special Elite"/>
+        </w:rPr>
+        <w:t>Zepsute pokrętła </w:t>
+      </w:r>
+    </w:p>
+    <w:p>
+      <w:pPr>
+        <w:rPr>
+          <w:rFonts w:ascii="Special Elite" w:hAnsi="Special Elite"/>
+        </w:rPr>
+      </w:pPr>
+      <w:r>
+        <w:rPr>
+          <w:rFonts w:ascii="Special Elite" w:hAnsi="Special Elite"/>
+        </w:rPr>
+        <w:t>Do dyspozycji masz trzy koła, którymi musisz poruszyć za pomocą trzech pokręteł. Ale nie ma tak łatwo! Każde pokrętło jest uszkodzone i nie działa prawidłowo. Musisz odkryć, jak każde z nich działa, a następnie ustawić koła tak, by odkryć środek.  </w:t>
+      </w:r>
+    </w:p>
+    <w:p>
+      <w:pPr>
+        <w:rPr>
+          <w:rFonts w:ascii="Special Elite" w:hAnsi="Special Elite"/>
+        </w:rPr>
+      </w:pPr>
     </w:p>
     <w:sectPr>
       <w:pgSz w:w="11906" w:h="16838"/>
@@ -620,7 +1459,6 @@
   <w:style w:type="character" w:default="1" w:styleId="Domylnaczcionkaakapitu">
     <w:name w:val="Default Paragraph Font"/>
     <w:uiPriority w:val="1"/>
-    <w:semiHidden/>
     <w:unhideWhenUsed/>
   </w:style>
   <w:style w:type="table" w:default="1" w:styleId="Standardowy">
@@ -932,6 +1770,26 @@
       <w:smallCaps/>
       <w:color w:val="0F4761" w:themeColor="accent1" w:themeShade="BF"/>
       <w:spacing w:val="5"/>
+    </w:rPr>
+  </w:style>
+  <w:style w:type="paragraph" w:styleId="Nagwekspisutreci">
+    <w:name w:val="TOC Heading"/>
+    <w:basedOn w:val="Nagwek1"/>
+    <w:next w:val="Normalny"/>
+    <w:uiPriority w:val="39"/>
+    <w:unhideWhenUsed/>
+    <w:qFormat/>
+    <w:rsid w:val="00566530"/>
+    <w:pPr>
+      <w:spacing w:before="240" w:after="0"/>
+      <w:outlineLvl w:val="9"/>
+    </w:pPr>
+    <w:rPr>
+      <w:kern w:val="0"/>
+      <w:sz w:val="32"/>
+      <w:szCs w:val="32"/>
+      <w:lang w:eastAsia="pl-PL"/>
+      <w14:ligatures w14:val="none"/>
     </w:rPr>
   </w:style>
 </w:styles>
@@ -1230,4 +2088,16 @@
     </a:ext>
   </a:extLst>
 </a:theme>
+</file>
+
+<file path=customXml/item1.xml><?xml version="1.0" encoding="utf-8"?>
+<b:Sources xmlns:b="http://schemas.openxmlformats.org/officeDocument/2006/bibliography" xmlns="http://schemas.openxmlformats.org/officeDocument/2006/bibliography" SelectedStyle="\APASixthEditionOfficeOnline.xsl" StyleName="APA" Version="6"/>
+</file>
+
+<file path=customXml/itemProps1.xml><?xml version="1.0" encoding="utf-8"?>
+<ds:datastoreItem xmlns:ds="http://schemas.openxmlformats.org/officeDocument/2006/customXml" ds:itemID="{3C82A0EE-9962-4FC7-B207-AEA8AF4320A0}">
+  <ds:schemaRefs>
+    <ds:schemaRef ds:uri="http://schemas.openxmlformats.org/officeDocument/2006/bibliography"/>
+  </ds:schemaRefs>
+</ds:datastoreItem>
 </file>
</xml_diff>